<commit_message>
This is what I think is necessary
</commit_message>
<xml_diff>
--- a/Team8_w05_Risk Assessment.docx
+++ b/Team8_w05_Risk Assessment.docx
@@ -1,20 +1,15 @@
 
 <file path=word/document.xml><?xml version="1.0" encoding="utf-8"?>
-<w:document xmlns:wpc="http://schemas.microsoft.com/office/word/2010/wordprocessingCanvas" xmlns:cx="http://schemas.microsoft.com/office/drawing/2014/chartex" xmlns:cx1="http://schemas.microsoft.com/office/drawing/2015/9/8/chartex" xmlns:mc="http://schemas.openxmlformats.org/markup-compatibility/2006" xmlns:o="urn:schemas-microsoft-com:office:office" xmlns:r="http://schemas.openxmlformats.org/officeDocument/2006/relationships" xmlns:m="http://schemas.openxmlformats.org/officeDocument/2006/math" xmlns:v="urn:schemas-microsoft-com:vml" xmlns:wp14="http://schemas.microsoft.com/office/word/2010/wordprocessingDrawing" xmlns:wp="http://schemas.openxmlformats.org/drawingml/2006/wordprocessingDrawing" xmlns:w10="urn:schemas-microsoft-com:office:word" xmlns:w="http://schemas.openxmlformats.org/wordprocessingml/2006/main" xmlns:w14="http://schemas.microsoft.com/office/word/2010/wordml" xmlns:w15="http://schemas.microsoft.com/office/word/2012/wordml" xmlns:w16se="http://schemas.microsoft.com/office/word/2015/wordml/symex" xmlns:wpg="http://schemas.microsoft.com/office/word/2010/wordprocessingGroup" xmlns:wpi="http://schemas.microsoft.com/office/word/2010/wordprocessingInk" xmlns:wne="http://schemas.microsoft.com/office/word/2006/wordml" xmlns:wps="http://schemas.microsoft.com/office/word/2010/wordprocessingShape" mc:Ignorable="w14 w15 w16se wp14">
+<w:document xmlns:wpc="http://schemas.microsoft.com/office/word/2010/wordprocessingCanvas" xmlns:cx="http://schemas.microsoft.com/office/drawing/2014/chartex" xmlns:cx1="http://schemas.microsoft.com/office/drawing/2015/9/8/chartex" xmlns:cx2="http://schemas.microsoft.com/office/drawing/2015/10/21/chartex" xmlns:cx3="http://schemas.microsoft.com/office/drawing/2016/5/9/chartex" xmlns:cx4="http://schemas.microsoft.com/office/drawing/2016/5/10/chartex" xmlns:cx5="http://schemas.microsoft.com/office/drawing/2016/5/11/chartex" xmlns:cx6="http://schemas.microsoft.com/office/drawing/2016/5/12/chartex" xmlns:cx7="http://schemas.microsoft.com/office/drawing/2016/5/13/chartex" xmlns:cx8="http://schemas.microsoft.com/office/drawing/2016/5/14/chartex" xmlns:mc="http://schemas.openxmlformats.org/markup-compatibility/2006" xmlns:aink="http://schemas.microsoft.com/office/drawing/2016/ink" xmlns:am3d="http://schemas.microsoft.com/office/drawing/2017/model3d" xmlns:o="urn:schemas-microsoft-com:office:office" xmlns:r="http://schemas.openxmlformats.org/officeDocument/2006/relationships" xmlns:m="http://schemas.openxmlformats.org/officeDocument/2006/math" xmlns:v="urn:schemas-microsoft-com:vml" xmlns:wp14="http://schemas.microsoft.com/office/word/2010/wordprocessingDrawing" xmlns:wp="http://schemas.openxmlformats.org/drawingml/2006/wordprocessingDrawing" xmlns:w10="urn:schemas-microsoft-com:office:word" xmlns:w="http://schemas.openxmlformats.org/wordprocessingml/2006/main" xmlns:w14="http://schemas.microsoft.com/office/word/2010/wordml" xmlns:w15="http://schemas.microsoft.com/office/word/2012/wordml" xmlns:w16cex="http://schemas.microsoft.com/office/word/2018/wordml/cex" xmlns:w16cid="http://schemas.microsoft.com/office/word/2016/wordml/cid" xmlns:w16="http://schemas.microsoft.com/office/word/2018/wordml" xmlns:w16se="http://schemas.microsoft.com/office/word/2015/wordml/symex" xmlns:wpg="http://schemas.microsoft.com/office/word/2010/wordprocessingGroup" xmlns:wpi="http://schemas.microsoft.com/office/word/2010/wordprocessingInk" xmlns:wne="http://schemas.microsoft.com/office/word/2006/wordml" xmlns:wps="http://schemas.microsoft.com/office/word/2010/wordprocessingShape" mc:Ignorable="w14 w15 w16se w16cid w16 w16cex wp14">
   <w:body>
     <w:p/>
     <w:p/>
     <w:p>
       <w:r>
-        <w:t xml:space="preserve">1. Our application will require storing data in the cloud, and none of us </w:t>
-      </w:r>
-      <w:proofErr w:type="gramStart"/>
-      <w:r>
-        <w:t>have</w:t>
-      </w:r>
-      <w:proofErr w:type="gramEnd"/>
-      <w:r>
-        <w:t xml:space="preserve"> any experience working with cloud storage.</w:t>
+        <w:t xml:space="preserve">1. </w:t>
+      </w:r>
+      <w:r>
+        <w:t>Our application will need to have e-mail functionality and no one in the group have knowledge in that topic.</w:t>
       </w:r>
     </w:p>
     <w:p/>
@@ -26,29 +21,19 @@
         <w:t>Plan for mitigation</w:t>
       </w:r>
       <w:r>
-        <w:t xml:space="preserve">: John has taken the task to research cloud storage and give a short </w:t>
-      </w:r>
-      <w:proofErr w:type="gramStart"/>
-      <w:r>
-        <w:t>fifteen minute</w:t>
-      </w:r>
-      <w:proofErr w:type="gramEnd"/>
-      <w:r>
-        <w:t xml:space="preserve"> overview of how it works at our next team meeting.</w:t>
+        <w:t xml:space="preserve">: John has taken the task to research </w:t>
+      </w:r>
+      <w:r>
+        <w:t xml:space="preserve">about how to work with e-mail functionality and sending automatically messages to the parents. </w:t>
       </w:r>
     </w:p>
     <w:p/>
     <w:p>
       <w:r>
-        <w:t xml:space="preserve">2. Our application requires users to log in to a secure system and post photos of their cats. None of us </w:t>
-      </w:r>
-      <w:proofErr w:type="gramStart"/>
-      <w:r>
-        <w:t>have</w:t>
-      </w:r>
-      <w:proofErr w:type="gramEnd"/>
-      <w:r>
-        <w:t xml:space="preserve"> ever worked with user authentication before, and none of us have a cat.</w:t>
+        <w:t xml:space="preserve">2. </w:t>
+      </w:r>
+      <w:r>
+        <w:t>Our application requires to use authentication and show different functionalities depending on the user’s permissions and we don’t have too much of that knowledge.</w:t>
       </w:r>
     </w:p>
     <w:p/>
@@ -60,15 +45,10 @@
         <w:t>Plan for mitigation</w:t>
       </w:r>
       <w:r>
-        <w:t xml:space="preserve">: Bob's sister has a cat we can borrow, and Steve is going to research user authentication and give a short </w:t>
-      </w:r>
-      <w:proofErr w:type="gramStart"/>
-      <w:r>
-        <w:t>fifteen minute</w:t>
-      </w:r>
-      <w:proofErr w:type="gramEnd"/>
-      <w:r>
-        <w:t xml:space="preserve"> overview of the best approach at our next team meeting.</w:t>
+        <w:t xml:space="preserve">: </w:t>
+      </w:r>
+      <w:r>
+        <w:t>Victor has accepted to look for some examples on how to do that to attach permissions according to the username and password that might be saved.</w:t>
       </w:r>
     </w:p>
     <w:p/>
@@ -76,13 +56,8 @@
       <w:r>
         <w:t xml:space="preserve">3. </w:t>
       </w:r>
-      <w:proofErr w:type="gramStart"/>
-      <w:r>
-        <w:t>We're</w:t>
-      </w:r>
-      <w:proofErr w:type="gramEnd"/>
-      <w:r>
-        <w:t xml:space="preserve"> planning on adding some location-aware features, but none of us have experience with the location APIs.</w:t>
+      <w:r>
+        <w:t>We are planning on using a Data Base in order to save user information, but we don’t know if it would better to use a Data Base software or using just cloud computing.</w:t>
       </w:r>
     </w:p>
     <w:p/>
@@ -94,140 +69,13 @@
         <w:t>Plan for mitigation</w:t>
       </w:r>
       <w:r>
-        <w:t xml:space="preserve">: Sally has found some YouTube videos on location-aware APIs in Android and is going to put together a small prototype project that uses them so that we can see how they work. </w:t>
-      </w:r>
-      <w:proofErr w:type="gramStart"/>
-      <w:r>
-        <w:t>She'll</w:t>
-      </w:r>
-      <w:proofErr w:type="gramEnd"/>
-      <w:r>
-        <w:t xml:space="preserve"> have this ready in two weeks.</w:t>
+        <w:t xml:space="preserve">: </w:t>
+      </w:r>
+      <w:r>
+        <w:t>We decided to ask Benard to look for information about what is more reliable to use.</w:t>
       </w:r>
     </w:p>
     <w:p/>
-    <w:p>
-      <w:r>
-        <w:t xml:space="preserve">4. </w:t>
-      </w:r>
-      <w:proofErr w:type="gramStart"/>
-      <w:r>
-        <w:t>etc</w:t>
-      </w:r>
-      <w:proofErr w:type="gramEnd"/>
-      <w:r>
-        <w:t>...</w:t>
-      </w:r>
-    </w:p>
-    <w:p/>
-    <w:p/>
-    <w:p/>
-    <w:p>
-      <w:r>
-        <w:t>Risk Assessment</w:t>
-      </w:r>
-    </w:p>
-    <w:p>
-      <w:r>
-        <w:t>- identify the pieces of your project that are the biggest risks or the most unknown</w:t>
-      </w:r>
-    </w:p>
-    <w:p>
-      <w:r>
-        <w:t xml:space="preserve">- </w:t>
-      </w:r>
-      <w:proofErr w:type="gramStart"/>
-      <w:r>
-        <w:t>i.e</w:t>
-      </w:r>
-      <w:proofErr w:type="gramEnd"/>
-      <w:r>
-        <w:t>. do you need to analyze music or images in real time?</w:t>
-      </w:r>
-    </w:p>
-    <w:p>
-      <w:r>
-        <w:t xml:space="preserve">- Do you need to use a web service or </w:t>
-      </w:r>
-      <w:proofErr w:type="gramStart"/>
-      <w:r>
-        <w:t>API,</w:t>
-      </w:r>
-      <w:proofErr w:type="gramEnd"/>
-    </w:p>
-    <w:p>
-      <w:r>
-        <w:t xml:space="preserve">- </w:t>
-      </w:r>
-      <w:proofErr w:type="gramStart"/>
-      <w:r>
-        <w:t>or</w:t>
-      </w:r>
-      <w:proofErr w:type="gramEnd"/>
-      <w:r>
-        <w:t xml:space="preserve"> store/access data in the cloud?</w:t>
-      </w:r>
-    </w:p>
-    <w:p>
-      <w:r>
-        <w:t xml:space="preserve">- Do you need to process data from sensors on the device in a non-trivial way? </w:t>
-      </w:r>
-    </w:p>
-    <w:p>
-      <w:r>
-        <w:t>- Do you need to manipulate files in a specific file format that is unfamiliar to you?</w:t>
-      </w:r>
-    </w:p>
-    <w:p/>
-    <w:p/>
-    <w:p>
-      <w:r>
-        <w:t>- Android development:</w:t>
-      </w:r>
-      <w:r>
-        <w:tab/>
-        <w:t>we will work through that together</w:t>
-      </w:r>
-    </w:p>
-    <w:p>
-      <w:r>
-        <w:t xml:space="preserve">- </w:t>
-      </w:r>
-      <w:proofErr w:type="gramStart"/>
-      <w:r>
-        <w:t>data</w:t>
-      </w:r>
-      <w:proofErr w:type="gramEnd"/>
-      <w:r>
-        <w:t xml:space="preserve"> storage:</w:t>
-      </w:r>
-      <w:r>
-        <w:tab/>
-        <w:t>maybe as xml?</w:t>
-      </w:r>
-    </w:p>
-    <w:p>
-      <w:r>
-        <w:t xml:space="preserve">- </w:t>
-      </w:r>
-      <w:proofErr w:type="gramStart"/>
-      <w:r>
-        <w:t>security</w:t>
-      </w:r>
-      <w:proofErr w:type="gramEnd"/>
-      <w:r>
-        <w:t xml:space="preserve"> of data?</w:t>
-      </w:r>
-    </w:p>
-    <w:p/>
-    <w:p/>
-    <w:p>
-      <w:bookmarkStart w:id="0" w:name="_GoBack"/>
-      <w:r>
-        <w:t>GitHub</w:t>
-      </w:r>
-      <w:bookmarkEnd w:id="0"/>
-    </w:p>
     <w:sectPr>
       <w:headerReference w:type="default" r:id="rId6"/>
       <w:pgSz w:w="12240" w:h="15840"/>
@@ -240,7 +88,7 @@
 </file>
 
 <file path=word/endnotes.xml><?xml version="1.0" encoding="utf-8"?>
-<w:endnotes xmlns:wpc="http://schemas.microsoft.com/office/word/2010/wordprocessingCanvas" xmlns:cx="http://schemas.microsoft.com/office/drawing/2014/chartex" xmlns:cx1="http://schemas.microsoft.com/office/drawing/2015/9/8/chartex" xmlns:mc="http://schemas.openxmlformats.org/markup-compatibility/2006" xmlns:o="urn:schemas-microsoft-com:office:office" xmlns:r="http://schemas.openxmlformats.org/officeDocument/2006/relationships" xmlns:m="http://schemas.openxmlformats.org/officeDocument/2006/math" xmlns:v="urn:schemas-microsoft-com:vml" xmlns:wp14="http://schemas.microsoft.com/office/word/2010/wordprocessingDrawing" xmlns:wp="http://schemas.openxmlformats.org/drawingml/2006/wordprocessingDrawing" xmlns:w10="urn:schemas-microsoft-com:office:word" xmlns:w="http://schemas.openxmlformats.org/wordprocessingml/2006/main" xmlns:w14="http://schemas.microsoft.com/office/word/2010/wordml" xmlns:w15="http://schemas.microsoft.com/office/word/2012/wordml" xmlns:w16se="http://schemas.microsoft.com/office/word/2015/wordml/symex" xmlns:wpg="http://schemas.microsoft.com/office/word/2010/wordprocessingGroup" xmlns:wpi="http://schemas.microsoft.com/office/word/2010/wordprocessingInk" xmlns:wne="http://schemas.microsoft.com/office/word/2006/wordml" xmlns:wps="http://schemas.microsoft.com/office/word/2010/wordprocessingShape" mc:Ignorable="w14 w15 w16se wp14">
+<w:endnotes xmlns:wpc="http://schemas.microsoft.com/office/word/2010/wordprocessingCanvas" xmlns:cx="http://schemas.microsoft.com/office/drawing/2014/chartex" xmlns:cx1="http://schemas.microsoft.com/office/drawing/2015/9/8/chartex" xmlns:cx2="http://schemas.microsoft.com/office/drawing/2015/10/21/chartex" xmlns:cx3="http://schemas.microsoft.com/office/drawing/2016/5/9/chartex" xmlns:cx4="http://schemas.microsoft.com/office/drawing/2016/5/10/chartex" xmlns:cx5="http://schemas.microsoft.com/office/drawing/2016/5/11/chartex" xmlns:cx6="http://schemas.microsoft.com/office/drawing/2016/5/12/chartex" xmlns:cx7="http://schemas.microsoft.com/office/drawing/2016/5/13/chartex" xmlns:cx8="http://schemas.microsoft.com/office/drawing/2016/5/14/chartex" xmlns:mc="http://schemas.openxmlformats.org/markup-compatibility/2006" xmlns:aink="http://schemas.microsoft.com/office/drawing/2016/ink" xmlns:am3d="http://schemas.microsoft.com/office/drawing/2017/model3d" xmlns:o="urn:schemas-microsoft-com:office:office" xmlns:r="http://schemas.openxmlformats.org/officeDocument/2006/relationships" xmlns:m="http://schemas.openxmlformats.org/officeDocument/2006/math" xmlns:v="urn:schemas-microsoft-com:vml" xmlns:wp14="http://schemas.microsoft.com/office/word/2010/wordprocessingDrawing" xmlns:wp="http://schemas.openxmlformats.org/drawingml/2006/wordprocessingDrawing" xmlns:w10="urn:schemas-microsoft-com:office:word" xmlns:w="http://schemas.openxmlformats.org/wordprocessingml/2006/main" xmlns:w14="http://schemas.microsoft.com/office/word/2010/wordml" xmlns:w15="http://schemas.microsoft.com/office/word/2012/wordml" xmlns:w16cex="http://schemas.microsoft.com/office/word/2018/wordml/cex" xmlns:w16cid="http://schemas.microsoft.com/office/word/2016/wordml/cid" xmlns:w16="http://schemas.microsoft.com/office/word/2018/wordml" xmlns:w16se="http://schemas.microsoft.com/office/word/2015/wordml/symex" xmlns:wpg="http://schemas.microsoft.com/office/word/2010/wordprocessingGroup" xmlns:wpi="http://schemas.microsoft.com/office/word/2010/wordprocessingInk" xmlns:wne="http://schemas.microsoft.com/office/word/2006/wordml" xmlns:wps="http://schemas.microsoft.com/office/word/2010/wordprocessingShape" mc:Ignorable="w14 w15 w16se w16cid w16 w16cex wp14">
   <w:endnote w:type="separator" w:id="-1">
     <w:p>
       <w:r>
@@ -259,7 +107,7 @@
 </file>
 
 <file path=word/footnotes.xml><?xml version="1.0" encoding="utf-8"?>
-<w:footnotes xmlns:wpc="http://schemas.microsoft.com/office/word/2010/wordprocessingCanvas" xmlns:cx="http://schemas.microsoft.com/office/drawing/2014/chartex" xmlns:cx1="http://schemas.microsoft.com/office/drawing/2015/9/8/chartex" xmlns:mc="http://schemas.openxmlformats.org/markup-compatibility/2006" xmlns:o="urn:schemas-microsoft-com:office:office" xmlns:r="http://schemas.openxmlformats.org/officeDocument/2006/relationships" xmlns:m="http://schemas.openxmlformats.org/officeDocument/2006/math" xmlns:v="urn:schemas-microsoft-com:vml" xmlns:wp14="http://schemas.microsoft.com/office/word/2010/wordprocessingDrawing" xmlns:wp="http://schemas.openxmlformats.org/drawingml/2006/wordprocessingDrawing" xmlns:w10="urn:schemas-microsoft-com:office:word" xmlns:w="http://schemas.openxmlformats.org/wordprocessingml/2006/main" xmlns:w14="http://schemas.microsoft.com/office/word/2010/wordml" xmlns:w15="http://schemas.microsoft.com/office/word/2012/wordml" xmlns:w16se="http://schemas.microsoft.com/office/word/2015/wordml/symex" xmlns:wpg="http://schemas.microsoft.com/office/word/2010/wordprocessingGroup" xmlns:wpi="http://schemas.microsoft.com/office/word/2010/wordprocessingInk" xmlns:wne="http://schemas.microsoft.com/office/word/2006/wordml" xmlns:wps="http://schemas.microsoft.com/office/word/2010/wordprocessingShape" mc:Ignorable="w14 w15 w16se wp14">
+<w:footnotes xmlns:wpc="http://schemas.microsoft.com/office/word/2010/wordprocessingCanvas" xmlns:cx="http://schemas.microsoft.com/office/drawing/2014/chartex" xmlns:cx1="http://schemas.microsoft.com/office/drawing/2015/9/8/chartex" xmlns:cx2="http://schemas.microsoft.com/office/drawing/2015/10/21/chartex" xmlns:cx3="http://schemas.microsoft.com/office/drawing/2016/5/9/chartex" xmlns:cx4="http://schemas.microsoft.com/office/drawing/2016/5/10/chartex" xmlns:cx5="http://schemas.microsoft.com/office/drawing/2016/5/11/chartex" xmlns:cx6="http://schemas.microsoft.com/office/drawing/2016/5/12/chartex" xmlns:cx7="http://schemas.microsoft.com/office/drawing/2016/5/13/chartex" xmlns:cx8="http://schemas.microsoft.com/office/drawing/2016/5/14/chartex" xmlns:mc="http://schemas.openxmlformats.org/markup-compatibility/2006" xmlns:aink="http://schemas.microsoft.com/office/drawing/2016/ink" xmlns:am3d="http://schemas.microsoft.com/office/drawing/2017/model3d" xmlns:o="urn:schemas-microsoft-com:office:office" xmlns:r="http://schemas.openxmlformats.org/officeDocument/2006/relationships" xmlns:m="http://schemas.openxmlformats.org/officeDocument/2006/math" xmlns:v="urn:schemas-microsoft-com:vml" xmlns:wp14="http://schemas.microsoft.com/office/word/2010/wordprocessingDrawing" xmlns:wp="http://schemas.openxmlformats.org/drawingml/2006/wordprocessingDrawing" xmlns:w10="urn:schemas-microsoft-com:office:word" xmlns:w="http://schemas.openxmlformats.org/wordprocessingml/2006/main" xmlns:w14="http://schemas.microsoft.com/office/word/2010/wordml" xmlns:w15="http://schemas.microsoft.com/office/word/2012/wordml" xmlns:w16cex="http://schemas.microsoft.com/office/word/2018/wordml/cex" xmlns:w16cid="http://schemas.microsoft.com/office/word/2016/wordml/cid" xmlns:w16="http://schemas.microsoft.com/office/word/2018/wordml" xmlns:w16se="http://schemas.microsoft.com/office/word/2015/wordml/symex" xmlns:wpg="http://schemas.microsoft.com/office/word/2010/wordprocessingGroup" xmlns:wpi="http://schemas.microsoft.com/office/word/2010/wordprocessingInk" xmlns:wne="http://schemas.microsoft.com/office/word/2006/wordml" xmlns:wps="http://schemas.microsoft.com/office/word/2010/wordprocessingShape" mc:Ignorable="w14 w15 w16se w16cid w16 w16cex wp14">
   <w:footnote w:type="separator" w:id="-1">
     <w:p>
       <w:r>
@@ -278,7 +126,7 @@
 </file>
 
 <file path=word/header1.xml><?xml version="1.0" encoding="utf-8"?>
-<w:hdr xmlns:wpc="http://schemas.microsoft.com/office/word/2010/wordprocessingCanvas" xmlns:cx="http://schemas.microsoft.com/office/drawing/2014/chartex" xmlns:cx1="http://schemas.microsoft.com/office/drawing/2015/9/8/chartex" xmlns:mc="http://schemas.openxmlformats.org/markup-compatibility/2006" xmlns:o="urn:schemas-microsoft-com:office:office" xmlns:r="http://schemas.openxmlformats.org/officeDocument/2006/relationships" xmlns:m="http://schemas.openxmlformats.org/officeDocument/2006/math" xmlns:v="urn:schemas-microsoft-com:vml" xmlns:wp14="http://schemas.microsoft.com/office/word/2010/wordprocessingDrawing" xmlns:wp="http://schemas.openxmlformats.org/drawingml/2006/wordprocessingDrawing" xmlns:w10="urn:schemas-microsoft-com:office:word" xmlns:w="http://schemas.openxmlformats.org/wordprocessingml/2006/main" xmlns:w14="http://schemas.microsoft.com/office/word/2010/wordml" xmlns:w15="http://schemas.microsoft.com/office/word/2012/wordml" xmlns:w16se="http://schemas.microsoft.com/office/word/2015/wordml/symex" xmlns:wpg="http://schemas.microsoft.com/office/word/2010/wordprocessingGroup" xmlns:wpi="http://schemas.microsoft.com/office/word/2010/wordprocessingInk" xmlns:wne="http://schemas.microsoft.com/office/word/2006/wordml" xmlns:wps="http://schemas.microsoft.com/office/word/2010/wordprocessingShape" mc:Ignorable="w14 w15 w16se wp14">
+<w:hdr xmlns:wpc="http://schemas.microsoft.com/office/word/2010/wordprocessingCanvas" xmlns:cx="http://schemas.microsoft.com/office/drawing/2014/chartex" xmlns:cx1="http://schemas.microsoft.com/office/drawing/2015/9/8/chartex" xmlns:cx2="http://schemas.microsoft.com/office/drawing/2015/10/21/chartex" xmlns:cx3="http://schemas.microsoft.com/office/drawing/2016/5/9/chartex" xmlns:cx4="http://schemas.microsoft.com/office/drawing/2016/5/10/chartex" xmlns:cx5="http://schemas.microsoft.com/office/drawing/2016/5/11/chartex" xmlns:cx6="http://schemas.microsoft.com/office/drawing/2016/5/12/chartex" xmlns:cx7="http://schemas.microsoft.com/office/drawing/2016/5/13/chartex" xmlns:cx8="http://schemas.microsoft.com/office/drawing/2016/5/14/chartex" xmlns:mc="http://schemas.openxmlformats.org/markup-compatibility/2006" xmlns:aink="http://schemas.microsoft.com/office/drawing/2016/ink" xmlns:am3d="http://schemas.microsoft.com/office/drawing/2017/model3d" xmlns:o="urn:schemas-microsoft-com:office:office" xmlns:r="http://schemas.openxmlformats.org/officeDocument/2006/relationships" xmlns:m="http://schemas.openxmlformats.org/officeDocument/2006/math" xmlns:v="urn:schemas-microsoft-com:vml" xmlns:wp14="http://schemas.microsoft.com/office/word/2010/wordprocessingDrawing" xmlns:wp="http://schemas.openxmlformats.org/drawingml/2006/wordprocessingDrawing" xmlns:w10="urn:schemas-microsoft-com:office:word" xmlns:w="http://schemas.openxmlformats.org/wordprocessingml/2006/main" xmlns:w14="http://schemas.microsoft.com/office/word/2010/wordml" xmlns:w15="http://schemas.microsoft.com/office/word/2012/wordml" xmlns:w16cex="http://schemas.microsoft.com/office/word/2018/wordml/cex" xmlns:w16cid="http://schemas.microsoft.com/office/word/2016/wordml/cid" xmlns:w16="http://schemas.microsoft.com/office/word/2018/wordml" xmlns:w16se="http://schemas.microsoft.com/office/word/2015/wordml/symex" xmlns:wpg="http://schemas.microsoft.com/office/word/2010/wordprocessingGroup" xmlns:wpi="http://schemas.microsoft.com/office/word/2010/wordprocessingInk" xmlns:wne="http://schemas.microsoft.com/office/word/2006/wordml" xmlns:wps="http://schemas.microsoft.com/office/word/2010/wordprocessingShape" mc:Ignorable="w14 w15 w16se w16cid w16 w16cex wp14">
   <w:p>
     <w:pPr>
       <w:jc w:val="center"/>
@@ -297,14 +145,14 @@
   </w:p>
   <w:p>
     <w:pPr>
-      <w:pStyle w:val="Header"/>
+      <w:pStyle w:val="Encabezado"/>
     </w:pPr>
   </w:p>
 </w:hdr>
 </file>
 
 <file path=word/styles.xml><?xml version="1.0" encoding="utf-8"?>
-<w:styles xmlns:mc="http://schemas.openxmlformats.org/markup-compatibility/2006" xmlns:r="http://schemas.openxmlformats.org/officeDocument/2006/relationships" xmlns:w="http://schemas.openxmlformats.org/wordprocessingml/2006/main" xmlns:w14="http://schemas.microsoft.com/office/word/2010/wordml" xmlns:w15="http://schemas.microsoft.com/office/word/2012/wordml" xmlns:w16se="http://schemas.microsoft.com/office/word/2015/wordml/symex" mc:Ignorable="w14 w15 w16se">
+<w:styles xmlns:mc="http://schemas.openxmlformats.org/markup-compatibility/2006" xmlns:r="http://schemas.openxmlformats.org/officeDocument/2006/relationships" xmlns:w="http://schemas.openxmlformats.org/wordprocessingml/2006/main" xmlns:w14="http://schemas.microsoft.com/office/word/2010/wordml" xmlns:w15="http://schemas.microsoft.com/office/word/2012/wordml" xmlns:w16cex="http://schemas.microsoft.com/office/word/2018/wordml/cex" xmlns:w16cid="http://schemas.microsoft.com/office/word/2016/wordml/cid" xmlns:w16="http://schemas.microsoft.com/office/word/2018/wordml" xmlns:w16se="http://schemas.microsoft.com/office/word/2015/wordml/symex" mc:Ignorable="w14 w15 w16se w16cid w16 w16cex">
   <w:docDefaults>
     <w:rPrDefault>
       <w:rPr>
@@ -316,7 +164,7 @@
     </w:rPrDefault>
     <w:pPrDefault/>
   </w:docDefaults>
-  <w:latentStyles w:defLockedState="0" w:defUIPriority="99" w:defSemiHidden="0" w:defUnhideWhenUsed="0" w:defQFormat="0" w:count="371">
+  <w:latentStyles w:defLockedState="0" w:defUIPriority="99" w:defSemiHidden="0" w:defUnhideWhenUsed="0" w:defQFormat="0" w:count="376">
     <w:lsdException w:name="Normal" w:uiPriority="0" w:qFormat="1"/>
     <w:lsdException w:name="heading 1" w:uiPriority="9" w:qFormat="1"/>
     <w:lsdException w:name="heading 2" w:semiHidden="1" w:uiPriority="9" w:unhideWhenUsed="1" w:qFormat="1"/>
@@ -422,7 +270,6 @@
     <w:lsdException w:name="HTML Sample" w:semiHidden="1" w:unhideWhenUsed="1"/>
     <w:lsdException w:name="HTML Typewriter" w:semiHidden="1" w:unhideWhenUsed="1"/>
     <w:lsdException w:name="HTML Variable" w:semiHidden="1" w:unhideWhenUsed="1"/>
-    <w:lsdException w:name="Normal Table" w:semiHidden="1" w:unhideWhenUsed="1"/>
     <w:lsdException w:name="annotation subject" w:semiHidden="1" w:unhideWhenUsed="1"/>
     <w:lsdException w:name="No List" w:semiHidden="1" w:unhideWhenUsed="1"/>
     <w:lsdException w:name="Outline List 1" w:semiHidden="1" w:unhideWhenUsed="1"/>
@@ -465,11 +312,8 @@
     <w:lsdException w:name="Table Contemporary" w:semiHidden="1" w:unhideWhenUsed="1"/>
     <w:lsdException w:name="Table Elegant" w:semiHidden="1" w:unhideWhenUsed="1"/>
     <w:lsdException w:name="Table Professional" w:semiHidden="1" w:unhideWhenUsed="1"/>
-    <w:lsdException w:name="Table Subtle 1" w:semiHidden="1" w:unhideWhenUsed="1"/>
     <w:lsdException w:name="Table Subtle 2" w:semiHidden="1" w:unhideWhenUsed="1"/>
     <w:lsdException w:name="Table Web 1" w:semiHidden="1" w:unhideWhenUsed="1"/>
-    <w:lsdException w:name="Table Web 2" w:semiHidden="1" w:unhideWhenUsed="1"/>
-    <w:lsdException w:name="Table Web 3" w:semiHidden="1" w:unhideWhenUsed="1"/>
     <w:lsdException w:name="Balloon Text" w:semiHidden="1" w:unhideWhenUsed="1"/>
     <w:lsdException w:name="Table Grid" w:uiPriority="39"/>
     <w:lsdException w:name="Table Theme" w:semiHidden="1" w:unhideWhenUsed="1"/>
@@ -688,18 +532,23 @@
     <w:lsdException w:name="List Table 5 Dark Accent 6" w:uiPriority="50"/>
     <w:lsdException w:name="List Table 6 Colorful Accent 6" w:uiPriority="51"/>
     <w:lsdException w:name="List Table 7 Colorful Accent 6" w:uiPriority="52"/>
+    <w:lsdException w:name="Mention" w:semiHidden="1" w:unhideWhenUsed="1"/>
+    <w:lsdException w:name="Smart Hyperlink" w:semiHidden="1" w:unhideWhenUsed="1"/>
+    <w:lsdException w:name="Hashtag" w:semiHidden="1" w:unhideWhenUsed="1"/>
+    <w:lsdException w:name="Unresolved Mention" w:semiHidden="1" w:unhideWhenUsed="1"/>
+    <w:lsdException w:name="Smart Link" w:semiHidden="1" w:unhideWhenUsed="1"/>
   </w:latentStyles>
   <w:style w:type="paragraph" w:default="1" w:styleId="Normal">
     <w:name w:val="Normal"/>
     <w:qFormat/>
   </w:style>
-  <w:style w:type="character" w:default="1" w:styleId="DefaultParagraphFont">
+  <w:style w:type="character" w:default="1" w:styleId="Fuentedeprrafopredeter">
     <w:name w:val="Default Paragraph Font"/>
     <w:uiPriority w:val="1"/>
     <w:semiHidden/>
     <w:unhideWhenUsed/>
   </w:style>
-  <w:style w:type="table" w:default="1" w:styleId="TableNormal">
+  <w:style w:type="table" w:default="1" w:styleId="Tablanormal">
     <w:name w:val="Normal Table"/>
     <w:uiPriority w:val="99"/>
     <w:semiHidden/>
@@ -714,16 +563,16 @@
       </w:tblCellMar>
     </w:tblPr>
   </w:style>
-  <w:style w:type="numbering" w:default="1" w:styleId="NoList">
+  <w:style w:type="numbering" w:default="1" w:styleId="Sinlista">
     <w:name w:val="No List"/>
     <w:uiPriority w:val="99"/>
     <w:semiHidden/>
     <w:unhideWhenUsed/>
   </w:style>
-  <w:style w:type="paragraph" w:styleId="Header">
+  <w:style w:type="paragraph" w:styleId="Encabezado">
     <w:name w:val="header"/>
     <w:basedOn w:val="Normal"/>
-    <w:link w:val="HeaderChar"/>
+    <w:link w:val="EncabezadoCar"/>
     <w:uiPriority w:val="99"/>
     <w:unhideWhenUsed/>
     <w:rsid w:val="00CA7330"/>
@@ -734,17 +583,17 @@
       </w:tabs>
     </w:pPr>
   </w:style>
-  <w:style w:type="character" w:customStyle="1" w:styleId="HeaderChar">
-    <w:name w:val="Header Char"/>
-    <w:basedOn w:val="DefaultParagraphFont"/>
-    <w:link w:val="Header"/>
+  <w:style w:type="character" w:customStyle="1" w:styleId="EncabezadoCar">
+    <w:name w:val="Encabezado Car"/>
+    <w:basedOn w:val="Fuentedeprrafopredeter"/>
+    <w:link w:val="Encabezado"/>
     <w:uiPriority w:val="99"/>
     <w:rsid w:val="00CA7330"/>
   </w:style>
-  <w:style w:type="paragraph" w:styleId="Footer">
+  <w:style w:type="paragraph" w:styleId="Piedepgina">
     <w:name w:val="footer"/>
     <w:basedOn w:val="Normal"/>
-    <w:link w:val="FooterChar"/>
+    <w:link w:val="PiedepginaCar"/>
     <w:uiPriority w:val="99"/>
     <w:unhideWhenUsed/>
     <w:rsid w:val="00CA7330"/>
@@ -755,10 +604,10 @@
       </w:tabs>
     </w:pPr>
   </w:style>
-  <w:style w:type="character" w:customStyle="1" w:styleId="FooterChar">
-    <w:name w:val="Footer Char"/>
-    <w:basedOn w:val="DefaultParagraphFont"/>
-    <w:link w:val="Footer"/>
+  <w:style w:type="character" w:customStyle="1" w:styleId="PiedepginaCar">
+    <w:name w:val="Pie de página Car"/>
+    <w:basedOn w:val="Fuentedeprrafopredeter"/>
+    <w:link w:val="Piedepgina"/>
     <w:uiPriority w:val="99"/>
     <w:rsid w:val="00CA7330"/>
   </w:style>

</xml_diff>